<commit_message>
fixed fft convolution issue
</commit_message>
<xml_diff>
--- a/manuals/AES Motion Correction App Manual.docx
+++ b/manuals/AES Motion Correction App Manual.docx
@@ -2624,7 +2624,7 @@
           <w:noProof/>
         </w:rPr>
         <w:drawing>
-          <wp:inline distT="0" distB="0" distL="0" distR="0" wp14:anchorId="5AD30FAF" wp14:editId="4237E2E5">
+          <wp:inline distT="0" distB="0" distL="0" distR="0" wp14:anchorId="5AD30FAF" wp14:editId="7FEF9781">
             <wp:extent cx="3883195" cy="2621857"/>
             <wp:effectExtent l="0" t="0" r="3175" b="7620"/>
             <wp:docPr id="1786981542" name="Picture 5" descr="A screenshot of a computer&#10;&#10;Description automatically generated"/>
@@ -3113,7 +3113,13 @@
     </w:p>
     <w:p>
       <w:r>
-        <w:t>Playback controls including play/pause, advance frame, and previous buttons, a scrubber, and a channel selector are available to view the video. The video plays at 30 fps</w:t>
+        <w:t xml:space="preserve">Playback controls including play/pause, advance frame, and previous buttons, a scrubber, and a channel selector are available to view the video. The video plays at </w:t>
+      </w:r>
+      <w:r>
+        <w:t>15</w:t>
+      </w:r>
+      <w:r>
+        <w:t xml:space="preserve"> fps</w:t>
       </w:r>
       <w:r>
         <w:t xml:space="preserve"> by default</w:t>
@@ -3121,6 +3127,27 @@
       <w:r>
         <w:t>.</w:t>
       </w:r>
+      <w:r>
+        <w:t xml:space="preserve"> The space, </w:t>
+      </w:r>
+      <w:r>
+        <w:t>left</w:t>
+      </w:r>
+      <w:r>
+        <w:t xml:space="preserve"> arrow, and </w:t>
+      </w:r>
+      <w:r>
+        <w:t>right</w:t>
+      </w:r>
+      <w:r>
+        <w:t xml:space="preserve"> arrow keys </w:t>
+      </w:r>
+      <w:r>
+        <w:t>also control</w:t>
+      </w:r>
+      <w:r>
+        <w:t xml:space="preserve"> video playback.</w:t>
+      </w:r>
     </w:p>
     <w:p>
       <w:r>
@@ -3177,6 +3204,7 @@
         <w:pStyle w:val="Heading3"/>
       </w:pPr>
       <w:r>
+        <w:lastRenderedPageBreak/>
         <w:t>3.2 Load AES ROIs</w:t>
       </w:r>
     </w:p>
@@ -3208,7 +3236,6 @@
         <w:pStyle w:val="Heading3"/>
       </w:pPr>
       <w:r>
-        <w:lastRenderedPageBreak/>
         <w:t>3.3 Load Sample ROIs</w:t>
       </w:r>
     </w:p>
@@ -3392,7 +3419,11 @@
         <w:t xml:space="preserve">on </w:t>
       </w:r>
       <w:r>
-        <w:t xml:space="preserve">them in the viewing window or selecting the name from the </w:t>
+        <w:t xml:space="preserve">them in the </w:t>
+      </w:r>
+      <w:r>
+        <w:lastRenderedPageBreak/>
+        <w:t xml:space="preserve">viewing window or selecting the name from the </w:t>
       </w:r>
       <w:r>
         <w:t>drop-down menu</w:t>

</xml_diff>